<commit_message>
Exception catching and fix export
</commit_message>
<xml_diff>
--- a/ConfiguratorPC/ConfiguratorPC/bin/Debug/template.docx
+++ b/ConfiguratorPC/ConfiguratorPC/bin/Debug/template.docx
@@ -8,10 +8,105 @@
         <w:ind w:firstLine="709"/>
         <w:rPr>
           <w:rFonts w:ascii="Times New Roman" w:hAnsi="Times New Roman" w:cs="Times New Roman"/>
+          <w:b/>
+          <w:bCs/>
+          <w:sz w:val="28"/>
+          <w:szCs w:val="28"/>
+        </w:rPr>
+      </w:pPr>
+      <w:r>
+        <w:rPr>
+          <w:b/>
+          <w:bCs/>
+          <w:noProof/>
+          <w:sz w:val="24"/>
+          <w:szCs w:val="24"/>
+        </w:rPr>
+        <w:drawing>
+          <wp:anchor distT="0" distB="0" distL="114300" distR="114300" simplePos="0" relativeHeight="251658240" behindDoc="0" locked="0" layoutInCell="1" allowOverlap="1" wp14:anchorId="40446B1A" wp14:editId="59847CFC">
+            <wp:simplePos x="0" y="0"/>
+            <wp:positionH relativeFrom="column">
+              <wp:posOffset>5034915</wp:posOffset>
+            </wp:positionH>
+            <wp:positionV relativeFrom="paragraph">
+              <wp:posOffset>-72390</wp:posOffset>
+            </wp:positionV>
+            <wp:extent cx="923925" cy="923925"/>
+            <wp:effectExtent l="0" t="0" r="0" b="9525"/>
+            <wp:wrapNone/>
+            <wp:docPr id="1" name="Рисунок 1"/>
+            <wp:cNvGraphicFramePr>
+              <a:graphicFrameLocks xmlns:a="http://schemas.openxmlformats.org/drawingml/2006/main" noChangeAspect="1"/>
+            </wp:cNvGraphicFramePr>
+            <a:graphic xmlns:a="http://schemas.openxmlformats.org/drawingml/2006/main">
+              <a:graphicData uri="http://schemas.openxmlformats.org/drawingml/2006/picture">
+                <pic:pic xmlns:pic="http://schemas.openxmlformats.org/drawingml/2006/picture">
+                  <pic:nvPicPr>
+                    <pic:cNvPr id="0" name="Picture 1"/>
+                    <pic:cNvPicPr>
+                      <a:picLocks noChangeAspect="1" noChangeArrowheads="1"/>
+                    </pic:cNvPicPr>
+                  </pic:nvPicPr>
+                  <pic:blipFill>
+                    <a:blip r:embed="rId4">
+                      <a:extLst>
+                        <a:ext uri="{28A0092B-C50C-407E-A947-70E740481C1C}">
+                          <a14:useLocalDpi xmlns:a14="http://schemas.microsoft.com/office/drawing/2010/main" val="0"/>
+                        </a:ext>
+                      </a:extLst>
+                    </a:blip>
+                    <a:srcRect/>
+                    <a:stretch>
+                      <a:fillRect/>
+                    </a:stretch>
+                  </pic:blipFill>
+                  <pic:spPr bwMode="auto">
+                    <a:xfrm>
+                      <a:off x="0" y="0"/>
+                      <a:ext cx="923925" cy="923925"/>
+                    </a:xfrm>
+                    <a:prstGeom prst="rect">
+                      <a:avLst/>
+                    </a:prstGeom>
+                    <a:noFill/>
+                    <a:ln>
+                      <a:noFill/>
+                    </a:ln>
+                  </pic:spPr>
+                </pic:pic>
+              </a:graphicData>
+            </a:graphic>
+            <wp14:sizeRelH relativeFrom="margin">
+              <wp14:pctWidth>0</wp14:pctWidth>
+            </wp14:sizeRelH>
+            <wp14:sizeRelV relativeFrom="margin">
+              <wp14:pctHeight>0</wp14:pctHeight>
+            </wp14:sizeRelV>
+          </wp:anchor>
+        </w:drawing>
+      </w:r>
+      <w:r>
+        <w:rPr>
+          <w:rFonts w:ascii="Times New Roman" w:hAnsi="Times New Roman" w:cs="Times New Roman"/>
+          <w:b/>
+          <w:bCs/>
+          <w:noProof/>
           <w:sz w:val="32"/>
           <w:szCs w:val="32"/>
         </w:rPr>
-      </w:pPr>
+        <w:t>К</w:t>
+      </w:r>
+      <w:r>
+        <w:rPr>
+          <w:rFonts w:ascii="Times New Roman" w:hAnsi="Times New Roman" w:cs="Times New Roman"/>
+          <w:b/>
+          <w:bCs/>
+          <w:noProof/>
+          <w:sz w:val="32"/>
+          <w:szCs w:val="32"/>
+        </w:rPr>
+        <w:t>онфигурация сборки</w:t>
+      </w:r>
       <w:r>
         <w:rPr>
           <w:rFonts w:ascii="Times New Roman" w:hAnsi="Times New Roman" w:cs="Times New Roman"/>
@@ -20,34 +115,7 @@
           <w:sz w:val="32"/>
           <w:szCs w:val="32"/>
         </w:rPr>
-        <w:t xml:space="preserve">Сборка ПК – </w:t>
-      </w:r>
-      <w:r>
-        <w:rPr>
-          <w:rFonts w:ascii="Times New Roman" w:hAnsi="Times New Roman" w:cs="Times New Roman"/>
-          <w:sz w:val="32"/>
-          <w:szCs w:val="32"/>
-        </w:rPr>
-        <w:t>Общая стоимость %</w:t>
-      </w:r>
-      <w:proofErr w:type="spellStart"/>
-      <w:r>
-        <w:rPr>
-          <w:rFonts w:ascii="Times New Roman" w:hAnsi="Times New Roman" w:cs="Times New Roman"/>
-          <w:sz w:val="32"/>
-          <w:szCs w:val="32"/>
-          <w:lang w:val="en-US"/>
-        </w:rPr>
-        <w:t>commonPrice</w:t>
-      </w:r>
-      <w:proofErr w:type="spellEnd"/>
-      <w:r>
-        <w:rPr>
-          <w:rFonts w:ascii="Times New Roman" w:hAnsi="Times New Roman" w:cs="Times New Roman"/>
-          <w:sz w:val="32"/>
-          <w:szCs w:val="32"/>
-        </w:rPr>
-        <w:t>%</w:t>
+        <w:t xml:space="preserve"> ПК</w:t>
       </w:r>
     </w:p>
     <w:p>
@@ -56,6 +124,8 @@
         <w:ind w:firstLine="709"/>
         <w:rPr>
           <w:rFonts w:ascii="Times New Roman" w:hAnsi="Times New Roman" w:cs="Times New Roman"/>
+          <w:b/>
+          <w:bCs/>
           <w:sz w:val="28"/>
           <w:szCs w:val="28"/>
         </w:rPr>
@@ -64,18 +134,54 @@
     <w:p>
       <w:pPr>
         <w:spacing w:after="0" w:line="360" w:lineRule="auto"/>
-        <w:jc w:val="both"/>
+        <w:ind w:firstLine="709"/>
         <w:rPr>
           <w:rFonts w:ascii="Times New Roman" w:hAnsi="Times New Roman" w:cs="Times New Roman"/>
           <w:sz w:val="28"/>
+          <w:szCs w:val="28"/>
         </w:rPr>
       </w:pPr>
       <w:r>
         <w:rPr>
           <w:rFonts w:ascii="Times New Roman" w:hAnsi="Times New Roman" w:cs="Times New Roman"/>
           <w:sz w:val="28"/>
-        </w:rPr>
-        <w:t>Таблица 1 – Словарь данных</w:t>
+          <w:szCs w:val="28"/>
+        </w:rPr>
+        <w:t>Общая стоимость</w:t>
+      </w:r>
+      <w:r>
+        <w:rPr>
+          <w:rFonts w:ascii="Times New Roman" w:hAnsi="Times New Roman" w:cs="Times New Roman"/>
+          <w:sz w:val="28"/>
+          <w:szCs w:val="28"/>
+          <w:lang w:val="en-US"/>
+        </w:rPr>
+        <w:t>:</w:t>
+      </w:r>
+      <w:r>
+        <w:rPr>
+          <w:rFonts w:ascii="Times New Roman" w:hAnsi="Times New Roman" w:cs="Times New Roman"/>
+          <w:sz w:val="28"/>
+          <w:szCs w:val="28"/>
+        </w:rPr>
+        <w:t xml:space="preserve"> %</w:t>
+      </w:r>
+      <w:r>
+        <w:rPr>
+          <w:rFonts w:ascii="Times New Roman" w:hAnsi="Times New Roman" w:cs="Times New Roman"/>
+          <w:sz w:val="28"/>
+          <w:szCs w:val="28"/>
+          <w:lang w:val="en-US"/>
+        </w:rPr>
+        <w:t>commonPrice</w:t>
+      </w:r>
+      <w:r>
+        <w:rPr>
+          <w:rFonts w:ascii="Times New Roman" w:hAnsi="Times New Roman" w:cs="Times New Roman"/>
+          <w:sz w:val="28"/>
+          <w:szCs w:val="28"/>
+        </w:rPr>
+        <w:t>%</w:t>
       </w:r>
     </w:p>
     <w:p>

</xml_diff>